<commit_message>
Update TS 4.4 Ghanam Sanskrit Corrections.docx
</commit_message>
<xml_diff>
--- a/TS Jatai Ghanam Project/TS 4.4/TS 4.4 Ghanam Sanskrit Corrections.docx
+++ b/TS Jatai Ghanam Project/TS 4.4/TS 4.4 Ghanam Sanskrit Corrections.docx
@@ -1,6 +1,6 @@
 
 <file path=word/document.xml><?xml version="1.0" encoding="utf-8"?>
-<w:document xmlns:wpc="http://schemas.microsoft.com/office/word/2010/wordprocessingCanvas" xmlns:cx="http://schemas.microsoft.com/office/drawing/2014/chartex" xmlns:cx1="http://schemas.microsoft.com/office/drawing/2015/9/8/chartex" xmlns:cx2="http://schemas.microsoft.com/office/drawing/2015/10/21/chartex" xmlns:cx3="http://schemas.microsoft.com/office/drawing/2016/5/9/chartex" xmlns:cx4="http://schemas.microsoft.com/office/drawing/2016/5/10/chartex" xmlns:cx5="http://schemas.microsoft.com/office/drawing/2016/5/11/chartex" xmlns:cx6="http://schemas.microsoft.com/office/drawing/2016/5/12/chartex" xmlns:cx7="http://schemas.microsoft.com/office/drawing/2016/5/13/chartex" xmlns:cx8="http://schemas.microsoft.com/office/drawing/2016/5/14/chartex" xmlns:mc="http://schemas.openxmlformats.org/markup-compatibility/2006" xmlns:aink="http://schemas.microsoft.com/office/drawing/2016/ink" xmlns:am3d="http://schemas.microsoft.com/office/drawing/2017/model3d" xmlns:o="urn:schemas-microsoft-com:office:office" xmlns:oel="http://schemas.microsoft.com/office/2019/extlst" xmlns:r="http://schemas.openxmlformats.org/officeDocument/2006/relationships" xmlns:m="http://schemas.openxmlformats.org/officeDocument/2006/math" xmlns:v="urn:schemas-microsoft-com:vml" xmlns:wp14="http://schemas.microsoft.com/office/word/2010/wordprocessingDrawing" xmlns:wp="http://schemas.openxmlformats.org/drawingml/2006/wordprocessingDrawing" xmlns:w10="urn:schemas-microsoft-com:office:word" xmlns:w="http://schemas.openxmlformats.org/wordprocessingml/2006/main" xmlns:w14="http://schemas.microsoft.com/office/word/2010/wordml" xmlns:w15="http://schemas.microsoft.com/office/word/2012/wordml" xmlns:w16cex="http://schemas.microsoft.com/office/word/2018/wordml/cex" xmlns:w16cid="http://schemas.microsoft.com/office/word/2016/wordml/cid" xmlns:w16="http://schemas.microsoft.com/office/word/2018/wordml" xmlns:w16sdtdh="http://schemas.microsoft.com/office/word/2020/wordml/sdtdatahash" xmlns:w16se="http://schemas.microsoft.com/office/word/2015/wordml/symex" xmlns:wpg="http://schemas.microsoft.com/office/word/2010/wordprocessingGroup" xmlns:wpi="http://schemas.microsoft.com/office/word/2010/wordprocessingInk" xmlns:wne="http://schemas.microsoft.com/office/word/2006/wordml" xmlns:wps="http://schemas.microsoft.com/office/word/2010/wordprocessingShape" mc:Ignorable="w14 w15 w16se w16cid w16 w16cex w16sdtdh wp14">
+<w:document xmlns:wpc="http://schemas.microsoft.com/office/word/2010/wordprocessingCanvas" xmlns:cx="http://schemas.microsoft.com/office/drawing/2014/chartex" xmlns:cx1="http://schemas.microsoft.com/office/drawing/2015/9/8/chartex" xmlns:cx2="http://schemas.microsoft.com/office/drawing/2015/10/21/chartex" xmlns:cx3="http://schemas.microsoft.com/office/drawing/2016/5/9/chartex" xmlns:cx4="http://schemas.microsoft.com/office/drawing/2016/5/10/chartex" xmlns:cx5="http://schemas.microsoft.com/office/drawing/2016/5/11/chartex" xmlns:cx6="http://schemas.microsoft.com/office/drawing/2016/5/12/chartex" xmlns:cx7="http://schemas.microsoft.com/office/drawing/2016/5/13/chartex" xmlns:cx8="http://schemas.microsoft.com/office/drawing/2016/5/14/chartex" xmlns:mc="http://schemas.openxmlformats.org/markup-compatibility/2006" xmlns:aink="http://schemas.microsoft.com/office/drawing/2016/ink" xmlns:am3d="http://schemas.microsoft.com/office/drawing/2017/model3d" xmlns:o="urn:schemas-microsoft-com:office:office" xmlns:oel="http://schemas.microsoft.com/office/2019/extlst" xmlns:r="http://schemas.openxmlformats.org/officeDocument/2006/relationships" xmlns:m="http://schemas.openxmlformats.org/officeDocument/2006/math" xmlns:v="urn:schemas-microsoft-com:vml" xmlns:wp14="http://schemas.microsoft.com/office/word/2010/wordprocessingDrawing" xmlns:wp="http://schemas.openxmlformats.org/drawingml/2006/wordprocessingDrawing" xmlns:w10="urn:schemas-microsoft-com:office:word" xmlns:w="http://schemas.openxmlformats.org/wordprocessingml/2006/main" xmlns:w14="http://schemas.microsoft.com/office/word/2010/wordml" xmlns:w15="http://schemas.microsoft.com/office/word/2012/wordml" xmlns:w16cex="http://schemas.microsoft.com/office/word/2018/wordml/cex" xmlns:w16cid="http://schemas.microsoft.com/office/word/2016/wordml/cid" xmlns:w16="http://schemas.microsoft.com/office/word/2018/wordml" xmlns:w16du="http://schemas.microsoft.com/office/word/2023/wordml/word16du" xmlns:w16sdtdh="http://schemas.microsoft.com/office/word/2020/wordml/sdtdatahash" xmlns:w16se="http://schemas.microsoft.com/office/word/2015/wordml/symex" xmlns:wpg="http://schemas.microsoft.com/office/word/2010/wordprocessingGroup" xmlns:wpi="http://schemas.microsoft.com/office/word/2010/wordprocessingInk" xmlns:wne="http://schemas.microsoft.com/office/word/2006/wordml" xmlns:wps="http://schemas.microsoft.com/office/word/2010/wordprocessingShape" mc:Ignorable="w14 w15 w16se w16cid w16 w16cex w16sdtdh w16du wp14">
   <w:body>
     <w:p>
       <w:pPr>
@@ -24,7 +24,6 @@
         </w:rPr>
         <w:t xml:space="preserve">TS </w:t>
       </w:r>
-      <w:proofErr w:type="gramStart"/>
       <w:r>
         <w:rPr>
           <w:b/>
@@ -63,18 +62,7 @@
           <w:szCs w:val="32"/>
           <w:u w:val="single"/>
         </w:rPr>
-        <w:t>–</w:t>
-      </w:r>
-      <w:proofErr w:type="gramEnd"/>
-      <w:r>
-        <w:rPr>
-          <w:b/>
-          <w:bCs/>
-          <w:sz w:val="32"/>
-          <w:szCs w:val="32"/>
-          <w:u w:val="single"/>
-        </w:rPr>
-        <w:t xml:space="preserve"> TS </w:t>
+        <w:t xml:space="preserve">– TS </w:t>
       </w:r>
       <w:r>
         <w:rPr>
@@ -293,7 +281,6 @@
               </w:rPr>
               <w:t>(</w:t>
             </w:r>
-            <w:proofErr w:type="gramStart"/>
             <w:r>
               <w:rPr>
                 <w:rFonts w:cs="BRH Devanagari Extra"/>
@@ -317,16 +304,7 @@
                 <w:color w:val="000000"/>
                 <w:szCs w:val="32"/>
               </w:rPr>
-              <w:t>[</w:t>
-            </w:r>
-            <w:proofErr w:type="gramEnd"/>
-            <w:r>
-              <w:rPr>
-                <w:rFonts w:cs="BRH Devanagari Extra"/>
-                <w:color w:val="000000"/>
-                <w:szCs w:val="32"/>
-              </w:rPr>
-              <w:t>P2</w:t>
+              <w:t>[P2</w:t>
             </w:r>
             <w:r>
               <w:rPr>
@@ -617,7 +595,6 @@
               </w:rPr>
               <w:t>(</w:t>
             </w:r>
-            <w:proofErr w:type="gramStart"/>
             <w:r>
               <w:rPr>
                 <w:rFonts w:cs="BRH Devanagari Extra"/>
@@ -641,16 +618,7 @@
                 <w:color w:val="000000"/>
                 <w:szCs w:val="32"/>
               </w:rPr>
-              <w:t>[</w:t>
-            </w:r>
-            <w:proofErr w:type="gramEnd"/>
-            <w:r>
-              <w:rPr>
-                <w:rFonts w:cs="BRH Devanagari Extra"/>
-                <w:color w:val="000000"/>
-                <w:szCs w:val="32"/>
-              </w:rPr>
-              <w:t>P2</w:t>
+              <w:t>[P2</w:t>
             </w:r>
             <w:r>
               <w:rPr>
@@ -970,7 +938,6 @@
               </w:rPr>
               <w:t>(</w:t>
             </w:r>
-            <w:proofErr w:type="gramStart"/>
             <w:r>
               <w:rPr>
                 <w:rFonts w:cs="BRH Devanagari Extra"/>
@@ -994,16 +961,7 @@
                 <w:color w:val="000000"/>
                 <w:szCs w:val="32"/>
               </w:rPr>
-              <w:t>[</w:t>
-            </w:r>
-            <w:proofErr w:type="gramEnd"/>
-            <w:r>
-              <w:rPr>
-                <w:rFonts w:cs="BRH Devanagari Extra"/>
-                <w:color w:val="000000"/>
-                <w:szCs w:val="32"/>
-              </w:rPr>
-              <w:t>P5</w:t>
+              <w:t>[P5</w:t>
             </w:r>
             <w:r>
               <w:rPr>
@@ -1401,7 +1359,6 @@
               </w:rPr>
               <w:t>(</w:t>
             </w:r>
-            <w:proofErr w:type="gramStart"/>
             <w:r>
               <w:rPr>
                 <w:rFonts w:cs="BRH Devanagari Extra"/>
@@ -1425,16 +1382,7 @@
                 <w:color w:val="000000"/>
                 <w:szCs w:val="32"/>
               </w:rPr>
-              <w:t>[</w:t>
-            </w:r>
-            <w:proofErr w:type="gramEnd"/>
-            <w:r>
-              <w:rPr>
-                <w:rFonts w:cs="BRH Devanagari Extra"/>
-                <w:color w:val="000000"/>
-                <w:szCs w:val="32"/>
-              </w:rPr>
-              <w:t>P5</w:t>
+              <w:t>[P5</w:t>
             </w:r>
             <w:r>
               <w:rPr>
@@ -1960,7 +1908,6 @@
               </w:rPr>
               <w:t>(</w:t>
             </w:r>
-            <w:proofErr w:type="gramStart"/>
             <w:r>
               <w:rPr>
                 <w:rFonts w:cs="BRH Devanagari Extra"/>
@@ -1984,16 +1931,7 @@
                 <w:color w:val="000000"/>
                 <w:szCs w:val="32"/>
               </w:rPr>
-              <w:t>[</w:t>
-            </w:r>
-            <w:proofErr w:type="gramEnd"/>
-            <w:r>
-              <w:rPr>
-                <w:rFonts w:cs="BRH Devanagari Extra"/>
-                <w:color w:val="000000"/>
-                <w:szCs w:val="32"/>
-              </w:rPr>
-              <w:t>P5</w:t>
+              <w:t>[P5</w:t>
             </w:r>
             <w:r>
               <w:rPr>
@@ -2400,7 +2338,6 @@
               </w:rPr>
               <w:t>(</w:t>
             </w:r>
-            <w:proofErr w:type="gramStart"/>
             <w:r>
               <w:rPr>
                 <w:rFonts w:cs="BRH Devanagari Extra"/>
@@ -2424,16 +2361,7 @@
                 <w:color w:val="000000"/>
                 <w:szCs w:val="32"/>
               </w:rPr>
-              <w:t>[</w:t>
-            </w:r>
-            <w:proofErr w:type="gramEnd"/>
-            <w:r>
-              <w:rPr>
-                <w:rFonts w:cs="BRH Devanagari Extra"/>
-                <w:color w:val="000000"/>
-                <w:szCs w:val="32"/>
-              </w:rPr>
-              <w:t>P5</w:t>
+              <w:t>[P5</w:t>
             </w:r>
             <w:r>
               <w:rPr>
@@ -2674,36 +2602,27 @@
             <w:r>
               <w:rPr>
                 <w:rFonts w:ascii="BRH Malayalam Extra" w:hAnsi="BRH Malayalam Extra" w:cs="BRH Devanagari Extra"/>
-                <w:color w:val="000000"/>
-                <w:sz w:val="26"/>
-                <w:szCs w:val="32"/>
-                <w:highlight w:val="green"/>
-              </w:rPr>
-              <w:t>–</w:t>
-            </w:r>
-            <w:r>
-              <w:rPr>
-                <w:rFonts w:ascii="BRH Devanagari Extra" w:hAnsi="BRH Devanagari Extra" w:cs="BRH Devanagari Extra"/>
-                <w:color w:val="000000"/>
-                <w:sz w:val="32"/>
-                <w:szCs w:val="32"/>
-                <w:highlight w:val="green"/>
-              </w:rPr>
-              <w:t>iÉ</w:t>
-            </w:r>
-            <w:r>
-              <w:rPr>
-                <w:rFonts w:ascii="BRH Devanagari Extra" w:hAnsi="BRH Devanagari Extra" w:cs="BRH Devanagari Extra"/>
-                <w:color w:val="000000"/>
-                <w:sz w:val="32"/>
-                <w:szCs w:val="32"/>
-              </w:rPr>
-              <w:t>Ñ</w:t>
-            </w:r>
-            <w:r>
-              <w:rPr>
-                <w:rFonts w:ascii="BRH Devanagari Extra" w:hAnsi="BRH Devanagari Extra" w:cs="BRH Devanagari Extra"/>
-                <w:color w:val="000000"/>
+                <w:color w:val="FF0000"/>
+                <w:sz w:val="26"/>
+                <w:szCs w:val="32"/>
+                <w:highlight w:val="yellow"/>
+              </w:rPr>
+              <w:t>–</w:t>
+            </w:r>
+            <w:r>
+              <w:rPr>
+                <w:rFonts w:ascii="BRH Devanagari Extra" w:hAnsi="BRH Devanagari Extra" w:cs="BRH Devanagari Extra"/>
+                <w:color w:val="FF0000"/>
+                <w:sz w:val="32"/>
+                <w:szCs w:val="32"/>
+                <w:highlight w:val="yellow"/>
+              </w:rPr>
+              <w:t>iÉÑ</w:t>
+            </w:r>
+            <w:r>
+              <w:rPr>
+                <w:rFonts w:ascii="BRH Devanagari Extra" w:hAnsi="BRH Devanagari Extra" w:cs="BRH Devanagari Extra"/>
+                <w:color w:val="FF0000"/>
                 <w:sz w:val="32"/>
                 <w:szCs w:val="32"/>
               </w:rPr>
@@ -3012,7 +2931,6 @@
               </w:rPr>
               <w:t>(</w:t>
             </w:r>
-            <w:proofErr w:type="gramStart"/>
             <w:r>
               <w:rPr>
                 <w:rFonts w:cs="BRH Devanagari Extra"/>
@@ -3036,16 +2954,7 @@
                 <w:color w:val="000000"/>
                 <w:szCs w:val="32"/>
               </w:rPr>
-              <w:t>[</w:t>
-            </w:r>
-            <w:proofErr w:type="gramEnd"/>
-            <w:r>
-              <w:rPr>
-                <w:rFonts w:cs="BRH Devanagari Extra"/>
-                <w:color w:val="000000"/>
-                <w:szCs w:val="32"/>
-              </w:rPr>
-              <w:t>P8</w:t>
+              <w:t>[P8</w:t>
             </w:r>
             <w:r>
               <w:rPr>
@@ -3552,7 +3461,6 @@
               <w:lastRenderedPageBreak/>
               <w:t>(</w:t>
             </w:r>
-            <w:proofErr w:type="gramStart"/>
             <w:r>
               <w:rPr>
                 <w:rFonts w:cs="BRH Devanagari Extra"/>
@@ -3576,16 +3484,7 @@
                 <w:color w:val="000000"/>
                 <w:szCs w:val="32"/>
               </w:rPr>
-              <w:t>[</w:t>
-            </w:r>
-            <w:proofErr w:type="gramEnd"/>
-            <w:r>
-              <w:rPr>
-                <w:rFonts w:cs="BRH Devanagari Extra"/>
-                <w:color w:val="000000"/>
-                <w:szCs w:val="32"/>
-              </w:rPr>
-              <w:t>P8</w:t>
+              <w:t>[P8</w:t>
             </w:r>
             <w:r>
               <w:rPr>
@@ -4106,7 +4005,6 @@
               </w:rPr>
               <w:t>(</w:t>
             </w:r>
-            <w:proofErr w:type="gramStart"/>
             <w:r>
               <w:rPr>
                 <w:rFonts w:cs="BRH Devanagari Extra"/>
@@ -4130,16 +4028,7 @@
                 <w:color w:val="000000"/>
                 <w:szCs w:val="32"/>
               </w:rPr>
-              <w:t>[</w:t>
-            </w:r>
-            <w:proofErr w:type="gramEnd"/>
-            <w:r>
-              <w:rPr>
-                <w:rFonts w:cs="BRH Devanagari Extra"/>
-                <w:color w:val="000000"/>
-                <w:szCs w:val="32"/>
-              </w:rPr>
-              <w:t>P8</w:t>
+              <w:t>[P8</w:t>
             </w:r>
             <w:r>
               <w:rPr>
@@ -4722,7 +4611,6 @@
               <w:lastRenderedPageBreak/>
               <w:t>(</w:t>
             </w:r>
-            <w:proofErr w:type="gramStart"/>
             <w:r>
               <w:rPr>
                 <w:rFonts w:cs="BRH Devanagari Extra"/>
@@ -4746,16 +4634,7 @@
                 <w:color w:val="000000"/>
                 <w:szCs w:val="32"/>
               </w:rPr>
-              <w:t>[</w:t>
-            </w:r>
-            <w:proofErr w:type="gramEnd"/>
-            <w:r>
-              <w:rPr>
-                <w:rFonts w:cs="BRH Devanagari Extra"/>
-                <w:color w:val="000000"/>
-                <w:szCs w:val="32"/>
-              </w:rPr>
-              <w:t>P8</w:t>
+              <w:t>[P8</w:t>
             </w:r>
             <w:r>
               <w:rPr>
@@ -5276,7 +5155,6 @@
               <w:lastRenderedPageBreak/>
               <w:t>(</w:t>
             </w:r>
-            <w:proofErr w:type="gramStart"/>
             <w:r>
               <w:rPr>
                 <w:rFonts w:cs="BRH Devanagari Extra"/>
@@ -5300,16 +5178,7 @@
                 <w:color w:val="000000"/>
                 <w:szCs w:val="32"/>
               </w:rPr>
-              <w:t>[</w:t>
-            </w:r>
-            <w:proofErr w:type="gramEnd"/>
-            <w:r>
-              <w:rPr>
-                <w:rFonts w:cs="BRH Devanagari Extra"/>
-                <w:color w:val="000000"/>
-                <w:szCs w:val="32"/>
-              </w:rPr>
-              <w:t>P8</w:t>
+              <w:t>[P8</w:t>
             </w:r>
             <w:r>
               <w:rPr>
@@ -5903,7 +5772,6 @@
               </w:rPr>
               <w:t>(</w:t>
             </w:r>
-            <w:proofErr w:type="gramStart"/>
             <w:r>
               <w:rPr>
                 <w:rFonts w:cs="BRH Devanagari Extra"/>
@@ -5927,16 +5795,7 @@
                 <w:color w:val="000000"/>
                 <w:szCs w:val="32"/>
               </w:rPr>
-              <w:t>[</w:t>
-            </w:r>
-            <w:proofErr w:type="gramEnd"/>
-            <w:r>
-              <w:rPr>
-                <w:rFonts w:cs="BRH Devanagari Extra"/>
-                <w:color w:val="000000"/>
-                <w:szCs w:val="32"/>
-              </w:rPr>
-              <w:t>P8</w:t>
+              <w:t>[P8</w:t>
             </w:r>
             <w:r>
               <w:rPr>
@@ -6565,7 +6424,6 @@
               <w:lastRenderedPageBreak/>
               <w:t>(</w:t>
             </w:r>
-            <w:proofErr w:type="gramStart"/>
             <w:r>
               <w:rPr>
                 <w:rFonts w:cs="BRH Devanagari Extra"/>
@@ -6589,16 +6447,7 @@
                 <w:color w:val="000000"/>
                 <w:szCs w:val="32"/>
               </w:rPr>
-              <w:t>[</w:t>
-            </w:r>
-            <w:proofErr w:type="gramEnd"/>
-            <w:r>
-              <w:rPr>
-                <w:rFonts w:cs="BRH Devanagari Extra"/>
-                <w:color w:val="000000"/>
-                <w:szCs w:val="32"/>
-              </w:rPr>
-              <w:t>P9</w:t>
+              <w:t>[P9</w:t>
             </w:r>
             <w:r>
               <w:rPr>
@@ -6923,7 +6772,6 @@
               </w:rPr>
               <w:t>(</w:t>
             </w:r>
-            <w:proofErr w:type="gramStart"/>
             <w:r>
               <w:rPr>
                 <w:rFonts w:cs="BRH Devanagari Extra"/>
@@ -6947,16 +6795,7 @@
                 <w:color w:val="000000"/>
                 <w:szCs w:val="32"/>
               </w:rPr>
-              <w:t>[</w:t>
-            </w:r>
-            <w:proofErr w:type="gramEnd"/>
-            <w:r>
-              <w:rPr>
-                <w:rFonts w:cs="BRH Devanagari Extra"/>
-                <w:color w:val="000000"/>
-                <w:szCs w:val="32"/>
-              </w:rPr>
-              <w:t>P9</w:t>
+              <w:t>[P9</w:t>
             </w:r>
             <w:r>
               <w:rPr>
@@ -7306,7 +7145,6 @@
               </w:rPr>
               <w:t>(</w:t>
             </w:r>
-            <w:proofErr w:type="gramStart"/>
             <w:r>
               <w:rPr>
                 <w:rFonts w:cs="BRH Devanagari Extra"/>
@@ -7330,16 +7168,7 @@
                 <w:color w:val="000000"/>
                 <w:szCs w:val="32"/>
               </w:rPr>
-              <w:t>[</w:t>
-            </w:r>
-            <w:proofErr w:type="gramEnd"/>
-            <w:r>
-              <w:rPr>
-                <w:rFonts w:cs="BRH Devanagari Extra"/>
-                <w:color w:val="000000"/>
-                <w:szCs w:val="32"/>
-              </w:rPr>
-              <w:t>P9</w:t>
+              <w:t>[P9</w:t>
             </w:r>
             <w:r>
               <w:rPr>
@@ -7706,7 +7535,6 @@
               </w:rPr>
               <w:t>(</w:t>
             </w:r>
-            <w:proofErr w:type="gramStart"/>
             <w:r>
               <w:rPr>
                 <w:rFonts w:cs="BRH Devanagari Extra"/>
@@ -7730,16 +7558,7 @@
                 <w:color w:val="000000"/>
                 <w:szCs w:val="32"/>
               </w:rPr>
-              <w:t>[</w:t>
-            </w:r>
-            <w:proofErr w:type="gramEnd"/>
-            <w:r>
-              <w:rPr>
-                <w:rFonts w:cs="BRH Devanagari Extra"/>
-                <w:color w:val="000000"/>
-                <w:szCs w:val="32"/>
-              </w:rPr>
-              <w:t>P9</w:t>
+              <w:t>[P9</w:t>
             </w:r>
             <w:r>
               <w:rPr>
@@ -8129,7 +7948,6 @@
               <w:lastRenderedPageBreak/>
               <w:t>(</w:t>
             </w:r>
-            <w:proofErr w:type="gramStart"/>
             <w:r>
               <w:rPr>
                 <w:rFonts w:cs="BRH Devanagari Extra"/>
@@ -8153,16 +7971,7 @@
                 <w:color w:val="000000"/>
                 <w:szCs w:val="32"/>
               </w:rPr>
-              <w:t>[</w:t>
-            </w:r>
-            <w:proofErr w:type="gramEnd"/>
-            <w:r>
-              <w:rPr>
-                <w:rFonts w:cs="BRH Devanagari Extra"/>
-                <w:color w:val="000000"/>
-                <w:szCs w:val="32"/>
-              </w:rPr>
-              <w:t>P14</w:t>
+              <w:t>[P14</w:t>
             </w:r>
             <w:r>
               <w:rPr>
@@ -8407,7 +8216,6 @@
               </w:rPr>
               <w:t>(</w:t>
             </w:r>
-            <w:proofErr w:type="gramStart"/>
             <w:r>
               <w:rPr>
                 <w:rFonts w:cs="BRH Devanagari Extra"/>
@@ -8431,16 +8239,7 @@
                 <w:color w:val="000000"/>
                 <w:szCs w:val="32"/>
               </w:rPr>
-              <w:t>[</w:t>
-            </w:r>
-            <w:proofErr w:type="gramEnd"/>
-            <w:r>
-              <w:rPr>
-                <w:rFonts w:cs="BRH Devanagari Extra"/>
-                <w:color w:val="000000"/>
-                <w:szCs w:val="32"/>
-              </w:rPr>
-              <w:t>P14</w:t>
+              <w:t>[P14</w:t>
             </w:r>
             <w:r>
               <w:rPr>
@@ -8681,7 +8480,6 @@
               </w:rPr>
               <w:t>(</w:t>
             </w:r>
-            <w:proofErr w:type="gramStart"/>
             <w:r>
               <w:rPr>
                 <w:rFonts w:cs="BRH Devanagari Extra"/>
@@ -8705,16 +8503,7 @@
                 <w:color w:val="000000"/>
                 <w:szCs w:val="32"/>
               </w:rPr>
-              <w:t>[</w:t>
-            </w:r>
-            <w:proofErr w:type="gramEnd"/>
-            <w:r>
-              <w:rPr>
-                <w:rFonts w:cs="BRH Devanagari Extra"/>
-                <w:color w:val="000000"/>
-                <w:szCs w:val="32"/>
-              </w:rPr>
-              <w:t>P15</w:t>
+              <w:t>[P15</w:t>
             </w:r>
             <w:r>
               <w:rPr>
@@ -8923,7 +8712,6 @@
               </w:rPr>
               <w:t>(</w:t>
             </w:r>
-            <w:proofErr w:type="gramStart"/>
             <w:r>
               <w:rPr>
                 <w:rFonts w:cs="BRH Devanagari Extra"/>
@@ -8947,16 +8735,7 @@
                 <w:color w:val="000000"/>
                 <w:szCs w:val="32"/>
               </w:rPr>
-              <w:t>[</w:t>
-            </w:r>
-            <w:proofErr w:type="gramEnd"/>
-            <w:r>
-              <w:rPr>
-                <w:rFonts w:cs="BRH Devanagari Extra"/>
-                <w:color w:val="000000"/>
-                <w:szCs w:val="32"/>
-              </w:rPr>
-              <w:t>P15</w:t>
+              <w:t>[P15</w:t>
             </w:r>
             <w:r>
               <w:rPr>
@@ -9170,7 +8949,6 @@
               </w:rPr>
               <w:t>(</w:t>
             </w:r>
-            <w:proofErr w:type="gramStart"/>
             <w:r>
               <w:rPr>
                 <w:rFonts w:cs="BRH Devanagari Extra"/>
@@ -9194,16 +8972,7 @@
                 <w:color w:val="000000"/>
                 <w:szCs w:val="32"/>
               </w:rPr>
-              <w:t>[</w:t>
-            </w:r>
-            <w:proofErr w:type="gramEnd"/>
-            <w:r>
-              <w:rPr>
-                <w:rFonts w:cs="BRH Devanagari Extra"/>
-                <w:color w:val="000000"/>
-                <w:szCs w:val="32"/>
-              </w:rPr>
-              <w:t>P20</w:t>
+              <w:t>[P20</w:t>
             </w:r>
             <w:r>
               <w:rPr>
@@ -9684,7 +9453,6 @@
               </w:rPr>
               <w:t>(</w:t>
             </w:r>
-            <w:proofErr w:type="gramStart"/>
             <w:r>
               <w:rPr>
                 <w:rFonts w:cs="BRH Devanagari Extra"/>
@@ -9708,16 +9476,7 @@
                 <w:color w:val="000000"/>
                 <w:szCs w:val="32"/>
               </w:rPr>
-              <w:t>[</w:t>
-            </w:r>
-            <w:proofErr w:type="gramEnd"/>
-            <w:r>
-              <w:rPr>
-                <w:rFonts w:cs="BRH Devanagari Extra"/>
-                <w:color w:val="000000"/>
-                <w:szCs w:val="32"/>
-              </w:rPr>
-              <w:t>P20</w:t>
+              <w:t>[P20</w:t>
             </w:r>
             <w:r>
               <w:rPr>
@@ -10252,7 +10011,6 @@
               </w:rPr>
               <w:t>(</w:t>
             </w:r>
-            <w:proofErr w:type="gramStart"/>
             <w:r>
               <w:rPr>
                 <w:rFonts w:cs="BRH Devanagari Extra"/>
@@ -10276,16 +10034,7 @@
                 <w:color w:val="000000"/>
                 <w:szCs w:val="32"/>
               </w:rPr>
-              <w:t>[</w:t>
-            </w:r>
-            <w:proofErr w:type="gramEnd"/>
-            <w:r>
-              <w:rPr>
-                <w:rFonts w:cs="BRH Devanagari Extra"/>
-                <w:color w:val="000000"/>
-                <w:szCs w:val="32"/>
-              </w:rPr>
-              <w:t>P20</w:t>
+              <w:t>[P20</w:t>
             </w:r>
             <w:r>
               <w:rPr>
@@ -10766,7 +10515,6 @@
               </w:rPr>
               <w:t>(</w:t>
             </w:r>
-            <w:proofErr w:type="gramStart"/>
             <w:r>
               <w:rPr>
                 <w:rFonts w:cs="BRH Devanagari Extra"/>
@@ -10790,16 +10538,7 @@
                 <w:color w:val="000000"/>
                 <w:szCs w:val="32"/>
               </w:rPr>
-              <w:t>[</w:t>
-            </w:r>
-            <w:proofErr w:type="gramEnd"/>
-            <w:r>
-              <w:rPr>
-                <w:rFonts w:cs="BRH Devanagari Extra"/>
-                <w:color w:val="000000"/>
-                <w:szCs w:val="32"/>
-              </w:rPr>
-              <w:t>P20</w:t>
+              <w:t>[P20</w:t>
             </w:r>
             <w:r>
               <w:rPr>
@@ -11363,7 +11102,6 @@
               </w:rPr>
               <w:t>(</w:t>
             </w:r>
-            <w:proofErr w:type="gramStart"/>
             <w:r>
               <w:rPr>
                 <w:rFonts w:cs="BRH Devanagari Extra"/>
@@ -11387,16 +11125,7 @@
                 <w:color w:val="000000"/>
                 <w:szCs w:val="32"/>
               </w:rPr>
-              <w:t>[</w:t>
-            </w:r>
-            <w:proofErr w:type="gramEnd"/>
-            <w:r>
-              <w:rPr>
-                <w:rFonts w:cs="BRH Devanagari Extra"/>
-                <w:color w:val="000000"/>
-                <w:szCs w:val="32"/>
-              </w:rPr>
-              <w:t>P27</w:t>
+              <w:t>[P27</w:t>
             </w:r>
             <w:r>
               <w:rPr>
@@ -11665,7 +11394,6 @@
               </w:rPr>
               <w:t>(</w:t>
             </w:r>
-            <w:proofErr w:type="gramStart"/>
             <w:r>
               <w:rPr>
                 <w:rFonts w:cs="BRH Devanagari Extra"/>
@@ -11689,16 +11417,7 @@
                 <w:color w:val="000000"/>
                 <w:szCs w:val="32"/>
               </w:rPr>
-              <w:t>[</w:t>
-            </w:r>
-            <w:proofErr w:type="gramEnd"/>
-            <w:r>
-              <w:rPr>
-                <w:rFonts w:cs="BRH Devanagari Extra"/>
-                <w:color w:val="000000"/>
-                <w:szCs w:val="32"/>
-              </w:rPr>
-              <w:t>P27</w:t>
+              <w:t>[P27</w:t>
             </w:r>
             <w:r>
               <w:rPr>
@@ -11973,7 +11692,6 @@
               <w:lastRenderedPageBreak/>
               <w:t>(</w:t>
             </w:r>
-            <w:proofErr w:type="gramStart"/>
             <w:r>
               <w:rPr>
                 <w:rFonts w:cs="BRH Devanagari Extra"/>
@@ -11997,16 +11715,7 @@
                 <w:color w:val="000000"/>
                 <w:szCs w:val="32"/>
               </w:rPr>
-              <w:t>[</w:t>
-            </w:r>
-            <w:proofErr w:type="gramEnd"/>
-            <w:r>
-              <w:rPr>
-                <w:rFonts w:cs="BRH Devanagari Extra"/>
-                <w:color w:val="000000"/>
-                <w:szCs w:val="32"/>
-              </w:rPr>
-              <w:t>P35</w:t>
+              <w:t>[P35</w:t>
             </w:r>
             <w:r>
               <w:rPr>
@@ -12538,7 +12247,6 @@
               </w:rPr>
               <w:t>(</w:t>
             </w:r>
-            <w:proofErr w:type="gramStart"/>
             <w:r>
               <w:rPr>
                 <w:rFonts w:cs="BRH Devanagari Extra"/>
@@ -12562,16 +12270,7 @@
                 <w:color w:val="000000"/>
                 <w:szCs w:val="32"/>
               </w:rPr>
-              <w:t>[</w:t>
-            </w:r>
-            <w:proofErr w:type="gramEnd"/>
-            <w:r>
-              <w:rPr>
-                <w:rFonts w:cs="BRH Devanagari Extra"/>
-                <w:color w:val="000000"/>
-                <w:szCs w:val="32"/>
-              </w:rPr>
-              <w:t>P35</w:t>
+              <w:t>[P35</w:t>
             </w:r>
             <w:r>
               <w:rPr>
@@ -13117,7 +12816,6 @@
               </w:rPr>
               <w:t>(</w:t>
             </w:r>
-            <w:proofErr w:type="gramStart"/>
             <w:r>
               <w:rPr>
                 <w:rFonts w:cs="BRH Devanagari Extra"/>
@@ -13141,16 +12839,7 @@
                 <w:color w:val="000000"/>
                 <w:szCs w:val="32"/>
               </w:rPr>
-              <w:t>[</w:t>
-            </w:r>
-            <w:proofErr w:type="gramEnd"/>
-            <w:r>
-              <w:rPr>
-                <w:rFonts w:cs="BRH Devanagari Extra"/>
-                <w:color w:val="000000"/>
-                <w:szCs w:val="32"/>
-              </w:rPr>
-              <w:t>P35</w:t>
+              <w:t>[P35</w:t>
             </w:r>
             <w:r>
               <w:rPr>
@@ -13678,7 +13367,6 @@
               </w:rPr>
               <w:t>(</w:t>
             </w:r>
-            <w:proofErr w:type="gramStart"/>
             <w:r>
               <w:rPr>
                 <w:rFonts w:cs="BRH Devanagari Extra"/>
@@ -13702,16 +13390,7 @@
                 <w:color w:val="000000"/>
                 <w:szCs w:val="32"/>
               </w:rPr>
-              <w:t>[</w:t>
-            </w:r>
-            <w:proofErr w:type="gramEnd"/>
-            <w:r>
-              <w:rPr>
-                <w:rFonts w:cs="BRH Devanagari Extra"/>
-                <w:color w:val="000000"/>
-                <w:szCs w:val="32"/>
-              </w:rPr>
-              <w:t>P35</w:t>
+              <w:t>[P35</w:t>
             </w:r>
             <w:r>
               <w:rPr>
@@ -13989,7 +13668,6 @@
               </w:rPr>
               <w:t>(</w:t>
             </w:r>
-            <w:proofErr w:type="gramStart"/>
             <w:r>
               <w:rPr>
                 <w:rFonts w:cs="BRH Devanagari Extra"/>
@@ -14013,16 +13691,7 @@
                 <w:color w:val="000000"/>
                 <w:szCs w:val="32"/>
               </w:rPr>
-              <w:t>[</w:t>
-            </w:r>
-            <w:proofErr w:type="gramEnd"/>
-            <w:r>
-              <w:rPr>
-                <w:rFonts w:cs="BRH Devanagari Extra"/>
-                <w:color w:val="000000"/>
-                <w:szCs w:val="32"/>
-              </w:rPr>
-              <w:t>P35</w:t>
+              <w:t>[P35</w:t>
             </w:r>
             <w:r>
               <w:rPr>
@@ -14554,7 +14223,6 @@
               </w:rPr>
               <w:t>(</w:t>
             </w:r>
-            <w:proofErr w:type="gramStart"/>
             <w:r>
               <w:rPr>
                 <w:rFonts w:cs="BRH Devanagari Extra"/>
@@ -14578,16 +14246,7 @@
                 <w:color w:val="000000"/>
                 <w:szCs w:val="32"/>
               </w:rPr>
-              <w:t>[</w:t>
-            </w:r>
-            <w:proofErr w:type="gramEnd"/>
-            <w:r>
-              <w:rPr>
-                <w:rFonts w:cs="BRH Devanagari Extra"/>
-                <w:color w:val="000000"/>
-                <w:szCs w:val="32"/>
-              </w:rPr>
-              <w:t>P35</w:t>
+              <w:t>[P35</w:t>
             </w:r>
             <w:r>
               <w:rPr>
@@ -15157,7 +14816,6 @@
               </w:rPr>
               <w:t>(</w:t>
             </w:r>
-            <w:proofErr w:type="gramStart"/>
             <w:r>
               <w:rPr>
                 <w:rFonts w:cs="BRH Devanagari Extra"/>
@@ -15181,16 +14839,7 @@
                 <w:color w:val="000000"/>
                 <w:szCs w:val="32"/>
               </w:rPr>
-              <w:t>[</w:t>
-            </w:r>
-            <w:proofErr w:type="gramEnd"/>
-            <w:r>
-              <w:rPr>
-                <w:rFonts w:cs="BRH Devanagari Extra"/>
-                <w:color w:val="000000"/>
-                <w:szCs w:val="32"/>
-              </w:rPr>
-              <w:t>P35</w:t>
+              <w:t>[P35</w:t>
             </w:r>
             <w:r>
               <w:rPr>
@@ -15718,7 +15367,6 @@
               </w:rPr>
               <w:t>(</w:t>
             </w:r>
-            <w:proofErr w:type="gramStart"/>
             <w:r>
               <w:rPr>
                 <w:rFonts w:cs="BRH Devanagari Extra"/>
@@ -15742,16 +15390,7 @@
                 <w:color w:val="000000"/>
                 <w:szCs w:val="32"/>
               </w:rPr>
-              <w:t>[</w:t>
-            </w:r>
-            <w:proofErr w:type="gramEnd"/>
-            <w:r>
-              <w:rPr>
-                <w:rFonts w:cs="BRH Devanagari Extra"/>
-                <w:color w:val="000000"/>
-                <w:szCs w:val="32"/>
-              </w:rPr>
-              <w:t>P35</w:t>
+              <w:t>[P35</w:t>
             </w:r>
             <w:r>
               <w:rPr>
@@ -16034,7 +15673,6 @@
               </w:rPr>
               <w:t>(</w:t>
             </w:r>
-            <w:proofErr w:type="gramStart"/>
             <w:r>
               <w:rPr>
                 <w:rFonts w:cs="BRH Devanagari Extra"/>
@@ -16058,16 +15696,7 @@
                 <w:color w:val="000000"/>
                 <w:szCs w:val="32"/>
               </w:rPr>
-              <w:t>[</w:t>
-            </w:r>
-            <w:proofErr w:type="gramEnd"/>
-            <w:r>
-              <w:rPr>
-                <w:rFonts w:cs="BRH Devanagari Extra"/>
-                <w:color w:val="000000"/>
-                <w:szCs w:val="32"/>
-              </w:rPr>
-              <w:t>P36</w:t>
+              <w:t>[P36</w:t>
             </w:r>
             <w:r>
               <w:rPr>
@@ -16329,7 +15958,6 @@
               </w:rPr>
               <w:t>(</w:t>
             </w:r>
-            <w:proofErr w:type="gramStart"/>
             <w:r>
               <w:rPr>
                 <w:rFonts w:cs="BRH Devanagari Extra"/>
@@ -16353,16 +15981,7 @@
                 <w:color w:val="000000"/>
                 <w:szCs w:val="32"/>
               </w:rPr>
-              <w:t>[</w:t>
-            </w:r>
-            <w:proofErr w:type="gramEnd"/>
-            <w:r>
-              <w:rPr>
-                <w:rFonts w:cs="BRH Devanagari Extra"/>
-                <w:color w:val="000000"/>
-                <w:szCs w:val="32"/>
-              </w:rPr>
-              <w:t>P36</w:t>
+              <w:t>[P36</w:t>
             </w:r>
             <w:r>
               <w:rPr>
@@ -16610,7 +16229,6 @@
               <w:lastRenderedPageBreak/>
               <w:t>(</w:t>
             </w:r>
-            <w:proofErr w:type="gramStart"/>
             <w:r>
               <w:rPr>
                 <w:rFonts w:cs="BRH Devanagari Extra"/>
@@ -16634,16 +16252,7 @@
                 <w:color w:val="000000"/>
                 <w:szCs w:val="32"/>
               </w:rPr>
-              <w:t>[</w:t>
-            </w:r>
-            <w:proofErr w:type="gramEnd"/>
-            <w:r>
-              <w:rPr>
-                <w:rFonts w:cs="BRH Devanagari Extra"/>
-                <w:color w:val="000000"/>
-                <w:szCs w:val="32"/>
-              </w:rPr>
-              <w:t>P36</w:t>
+              <w:t>[P36</w:t>
             </w:r>
             <w:r>
               <w:rPr>
@@ -17002,7 +16611,6 @@
               </w:rPr>
               <w:t>(</w:t>
             </w:r>
-            <w:proofErr w:type="gramStart"/>
             <w:r>
               <w:rPr>
                 <w:rFonts w:cs="BRH Devanagari Extra"/>
@@ -17026,16 +16634,7 @@
                 <w:color w:val="000000"/>
                 <w:szCs w:val="32"/>
               </w:rPr>
-              <w:t>[</w:t>
-            </w:r>
-            <w:proofErr w:type="gramEnd"/>
-            <w:r>
-              <w:rPr>
-                <w:rFonts w:cs="BRH Devanagari Extra"/>
-                <w:color w:val="000000"/>
-                <w:szCs w:val="32"/>
-              </w:rPr>
-              <w:t>P36</w:t>
+              <w:t>[P36</w:t>
             </w:r>
             <w:r>
               <w:rPr>
@@ -17399,7 +16998,6 @@
               </w:rPr>
               <w:t>(</w:t>
             </w:r>
-            <w:proofErr w:type="gramStart"/>
             <w:r>
               <w:rPr>
                 <w:rFonts w:cs="BRH Devanagari Extra"/>
@@ -17423,16 +17021,7 @@
                 <w:color w:val="000000"/>
                 <w:szCs w:val="32"/>
               </w:rPr>
-              <w:t>[</w:t>
-            </w:r>
-            <w:proofErr w:type="gramEnd"/>
-            <w:r>
-              <w:rPr>
-                <w:rFonts w:cs="BRH Devanagari Extra"/>
-                <w:color w:val="000000"/>
-                <w:szCs w:val="32"/>
-              </w:rPr>
-              <w:t>P36</w:t>
+              <w:t>[P36</w:t>
             </w:r>
             <w:r>
               <w:rPr>
@@ -17810,7 +17399,6 @@
               </w:rPr>
               <w:t>(</w:t>
             </w:r>
-            <w:proofErr w:type="gramStart"/>
             <w:r>
               <w:rPr>
                 <w:rFonts w:cs="BRH Devanagari Extra"/>
@@ -17834,16 +17422,7 @@
                 <w:color w:val="000000"/>
                 <w:szCs w:val="32"/>
               </w:rPr>
-              <w:t>[</w:t>
-            </w:r>
-            <w:proofErr w:type="gramEnd"/>
-            <w:r>
-              <w:rPr>
-                <w:rFonts w:cs="BRH Devanagari Extra"/>
-                <w:color w:val="000000"/>
-                <w:szCs w:val="32"/>
-              </w:rPr>
-              <w:t>P36</w:t>
+              <w:t>[P36</w:t>
             </w:r>
             <w:r>
               <w:rPr>
@@ -18226,7 +17805,6 @@
               </w:rPr>
               <w:t>(</w:t>
             </w:r>
-            <w:proofErr w:type="gramStart"/>
             <w:r>
               <w:rPr>
                 <w:rFonts w:cs="BRH Devanagari Extra"/>
@@ -18250,16 +17828,7 @@
                 <w:color w:val="000000"/>
                 <w:szCs w:val="32"/>
               </w:rPr>
-              <w:t>[</w:t>
-            </w:r>
-            <w:proofErr w:type="gramEnd"/>
-            <w:r>
-              <w:rPr>
-                <w:rFonts w:cs="BRH Devanagari Extra"/>
-                <w:color w:val="000000"/>
-                <w:szCs w:val="32"/>
-              </w:rPr>
-              <w:t>P37</w:t>
+              <w:t>[P37</w:t>
             </w:r>
             <w:r>
               <w:rPr>
@@ -18854,7 +18423,6 @@
               </w:rPr>
               <w:t>(</w:t>
             </w:r>
-            <w:proofErr w:type="gramStart"/>
             <w:r>
               <w:rPr>
                 <w:rFonts w:cs="BRH Devanagari Extra"/>
@@ -18878,16 +18446,7 @@
                 <w:color w:val="000000"/>
                 <w:szCs w:val="32"/>
               </w:rPr>
-              <w:t>[</w:t>
-            </w:r>
-            <w:proofErr w:type="gramEnd"/>
-            <w:r>
-              <w:rPr>
-                <w:rFonts w:cs="BRH Devanagari Extra"/>
-                <w:color w:val="000000"/>
-                <w:szCs w:val="32"/>
-              </w:rPr>
-              <w:t>P37</w:t>
+              <w:t>[P37</w:t>
             </w:r>
             <w:r>
               <w:rPr>
@@ -19177,7 +18736,6 @@
               </w:rPr>
               <w:t>(</w:t>
             </w:r>
-            <w:proofErr w:type="gramStart"/>
             <w:r>
               <w:rPr>
                 <w:rFonts w:cs="BRH Devanagari Extra"/>
@@ -19201,16 +18759,7 @@
                 <w:color w:val="000000"/>
                 <w:szCs w:val="32"/>
               </w:rPr>
-              <w:t>[</w:t>
-            </w:r>
-            <w:proofErr w:type="gramEnd"/>
-            <w:r>
-              <w:rPr>
-                <w:rFonts w:cs="BRH Devanagari Extra"/>
-                <w:color w:val="000000"/>
-                <w:szCs w:val="32"/>
-              </w:rPr>
-              <w:t>P37</w:t>
+              <w:t>[P37</w:t>
             </w:r>
             <w:r>
               <w:rPr>
@@ -19741,7 +19290,6 @@
               </w:rPr>
               <w:t>(</w:t>
             </w:r>
-            <w:proofErr w:type="gramStart"/>
             <w:r>
               <w:rPr>
                 <w:rFonts w:cs="BRH Devanagari Extra"/>
@@ -19765,16 +19313,7 @@
                 <w:color w:val="000000"/>
                 <w:szCs w:val="32"/>
               </w:rPr>
-              <w:t>[</w:t>
-            </w:r>
-            <w:proofErr w:type="gramEnd"/>
-            <w:r>
-              <w:rPr>
-                <w:rFonts w:cs="BRH Devanagari Extra"/>
-                <w:color w:val="000000"/>
-                <w:szCs w:val="32"/>
-              </w:rPr>
-              <w:t>P37</w:t>
+              <w:t>[P37</w:t>
             </w:r>
             <w:r>
               <w:rPr>
@@ -20091,7 +19630,6 @@
               <w:lastRenderedPageBreak/>
               <w:t>(</w:t>
             </w:r>
-            <w:proofErr w:type="gramStart"/>
             <w:r>
               <w:rPr>
                 <w:rFonts w:cs="BRH Devanagari Extra"/>
@@ -20115,16 +19653,7 @@
                 <w:color w:val="000000"/>
                 <w:szCs w:val="32"/>
               </w:rPr>
-              <w:t>[</w:t>
-            </w:r>
-            <w:proofErr w:type="gramEnd"/>
-            <w:r>
-              <w:rPr>
-                <w:rFonts w:cs="BRH Devanagari Extra"/>
-                <w:color w:val="000000"/>
-                <w:szCs w:val="32"/>
-              </w:rPr>
-              <w:t>P37</w:t>
+              <w:t>[P37</w:t>
             </w:r>
             <w:r>
               <w:rPr>
@@ -20555,7 +20084,6 @@
               </w:rPr>
               <w:t>(</w:t>
             </w:r>
-            <w:proofErr w:type="gramStart"/>
             <w:r>
               <w:rPr>
                 <w:rFonts w:cs="BRH Devanagari Extra"/>
@@ -20579,16 +20107,7 @@
                 <w:color w:val="000000"/>
                 <w:szCs w:val="32"/>
               </w:rPr>
-              <w:t>[</w:t>
-            </w:r>
-            <w:proofErr w:type="gramEnd"/>
-            <w:r>
-              <w:rPr>
-                <w:rFonts w:cs="BRH Devanagari Extra"/>
-                <w:color w:val="000000"/>
-                <w:szCs w:val="32"/>
-              </w:rPr>
-              <w:t>P37</w:t>
+              <w:t>[P37</w:t>
             </w:r>
             <w:r>
               <w:rPr>
@@ -21097,7 +20616,6 @@
         </w:rPr>
         <w:t xml:space="preserve">TS </w:t>
       </w:r>
-      <w:proofErr w:type="gramStart"/>
       <w:r>
         <w:rPr>
           <w:b/>
@@ -21136,18 +20654,7 @@
           <w:szCs w:val="32"/>
           <w:u w:val="single"/>
         </w:rPr>
-        <w:t>–</w:t>
-      </w:r>
-      <w:proofErr w:type="gramEnd"/>
-      <w:r>
-        <w:rPr>
-          <w:b/>
-          <w:bCs/>
-          <w:sz w:val="32"/>
-          <w:szCs w:val="32"/>
-          <w:u w:val="single"/>
-        </w:rPr>
-        <w:t xml:space="preserve"> TS </w:t>
+        <w:t xml:space="preserve">– TS </w:t>
       </w:r>
       <w:r>
         <w:rPr>
@@ -21562,7 +21069,7 @@
 </file>
 
 <file path=word/endnotes.xml><?xml version="1.0" encoding="utf-8"?>
-<w:endnotes xmlns:wpc="http://schemas.microsoft.com/office/word/2010/wordprocessingCanvas" xmlns:cx="http://schemas.microsoft.com/office/drawing/2014/chartex" xmlns:cx1="http://schemas.microsoft.com/office/drawing/2015/9/8/chartex" xmlns:cx2="http://schemas.microsoft.com/office/drawing/2015/10/21/chartex" xmlns:cx3="http://schemas.microsoft.com/office/drawing/2016/5/9/chartex" xmlns:cx4="http://schemas.microsoft.com/office/drawing/2016/5/10/chartex" xmlns:cx5="http://schemas.microsoft.com/office/drawing/2016/5/11/chartex" xmlns:cx6="http://schemas.microsoft.com/office/drawing/2016/5/12/chartex" xmlns:cx7="http://schemas.microsoft.com/office/drawing/2016/5/13/chartex" xmlns:cx8="http://schemas.microsoft.com/office/drawing/2016/5/14/chartex" xmlns:mc="http://schemas.openxmlformats.org/markup-compatibility/2006" xmlns:aink="http://schemas.microsoft.com/office/drawing/2016/ink" xmlns:am3d="http://schemas.microsoft.com/office/drawing/2017/model3d" xmlns:o="urn:schemas-microsoft-com:office:office" xmlns:oel="http://schemas.microsoft.com/office/2019/extlst" xmlns:r="http://schemas.openxmlformats.org/officeDocument/2006/relationships" xmlns:m="http://schemas.openxmlformats.org/officeDocument/2006/math" xmlns:v="urn:schemas-microsoft-com:vml" xmlns:wp14="http://schemas.microsoft.com/office/word/2010/wordprocessingDrawing" xmlns:wp="http://schemas.openxmlformats.org/drawingml/2006/wordprocessingDrawing" xmlns:w10="urn:schemas-microsoft-com:office:word" xmlns:w="http://schemas.openxmlformats.org/wordprocessingml/2006/main" xmlns:w14="http://schemas.microsoft.com/office/word/2010/wordml" xmlns:w15="http://schemas.microsoft.com/office/word/2012/wordml" xmlns:w16cex="http://schemas.microsoft.com/office/word/2018/wordml/cex" xmlns:w16cid="http://schemas.microsoft.com/office/word/2016/wordml/cid" xmlns:w16="http://schemas.microsoft.com/office/word/2018/wordml" xmlns:w16sdtdh="http://schemas.microsoft.com/office/word/2020/wordml/sdtdatahash" xmlns:w16se="http://schemas.microsoft.com/office/word/2015/wordml/symex" xmlns:wpg="http://schemas.microsoft.com/office/word/2010/wordprocessingGroup" xmlns:wpi="http://schemas.microsoft.com/office/word/2010/wordprocessingInk" xmlns:wne="http://schemas.microsoft.com/office/word/2006/wordml" xmlns:wps="http://schemas.microsoft.com/office/word/2010/wordprocessingShape" mc:Ignorable="w14 w15 w16se w16cid w16 w16cex w16sdtdh wp14">
+<w:endnotes xmlns:wpc="http://schemas.microsoft.com/office/word/2010/wordprocessingCanvas" xmlns:cx="http://schemas.microsoft.com/office/drawing/2014/chartex" xmlns:cx1="http://schemas.microsoft.com/office/drawing/2015/9/8/chartex" xmlns:cx2="http://schemas.microsoft.com/office/drawing/2015/10/21/chartex" xmlns:cx3="http://schemas.microsoft.com/office/drawing/2016/5/9/chartex" xmlns:cx4="http://schemas.microsoft.com/office/drawing/2016/5/10/chartex" xmlns:cx5="http://schemas.microsoft.com/office/drawing/2016/5/11/chartex" xmlns:cx6="http://schemas.microsoft.com/office/drawing/2016/5/12/chartex" xmlns:cx7="http://schemas.microsoft.com/office/drawing/2016/5/13/chartex" xmlns:cx8="http://schemas.microsoft.com/office/drawing/2016/5/14/chartex" xmlns:mc="http://schemas.openxmlformats.org/markup-compatibility/2006" xmlns:aink="http://schemas.microsoft.com/office/drawing/2016/ink" xmlns:am3d="http://schemas.microsoft.com/office/drawing/2017/model3d" xmlns:o="urn:schemas-microsoft-com:office:office" xmlns:oel="http://schemas.microsoft.com/office/2019/extlst" xmlns:r="http://schemas.openxmlformats.org/officeDocument/2006/relationships" xmlns:m="http://schemas.openxmlformats.org/officeDocument/2006/math" xmlns:v="urn:schemas-microsoft-com:vml" xmlns:wp14="http://schemas.microsoft.com/office/word/2010/wordprocessingDrawing" xmlns:wp="http://schemas.openxmlformats.org/drawingml/2006/wordprocessingDrawing" xmlns:w10="urn:schemas-microsoft-com:office:word" xmlns:w="http://schemas.openxmlformats.org/wordprocessingml/2006/main" xmlns:w14="http://schemas.microsoft.com/office/word/2010/wordml" xmlns:w15="http://schemas.microsoft.com/office/word/2012/wordml" xmlns:w16cex="http://schemas.microsoft.com/office/word/2018/wordml/cex" xmlns:w16cid="http://schemas.microsoft.com/office/word/2016/wordml/cid" xmlns:w16="http://schemas.microsoft.com/office/word/2018/wordml" xmlns:w16du="http://schemas.microsoft.com/office/word/2023/wordml/word16du" xmlns:w16sdtdh="http://schemas.microsoft.com/office/word/2020/wordml/sdtdatahash" xmlns:w16se="http://schemas.microsoft.com/office/word/2015/wordml/symex" xmlns:wpg="http://schemas.microsoft.com/office/word/2010/wordprocessingGroup" xmlns:wpi="http://schemas.microsoft.com/office/word/2010/wordprocessingInk" xmlns:wne="http://schemas.microsoft.com/office/word/2006/wordml" xmlns:wps="http://schemas.microsoft.com/office/word/2010/wordprocessingShape" mc:Ignorable="w14 w15 w16se w16cid w16 w16cex w16sdtdh w16du wp14">
   <w:endnote w:type="separator" w:id="-1">
     <w:p>
       <w:pPr>
@@ -21587,7 +21094,7 @@
 </file>
 
 <file path=word/footer1.xml><?xml version="1.0" encoding="utf-8"?>
-<w:ftr xmlns:wpc="http://schemas.microsoft.com/office/word/2010/wordprocessingCanvas" xmlns:cx="http://schemas.microsoft.com/office/drawing/2014/chartex" xmlns:cx1="http://schemas.microsoft.com/office/drawing/2015/9/8/chartex" xmlns:cx2="http://schemas.microsoft.com/office/drawing/2015/10/21/chartex" xmlns:cx3="http://schemas.microsoft.com/office/drawing/2016/5/9/chartex" xmlns:cx4="http://schemas.microsoft.com/office/drawing/2016/5/10/chartex" xmlns:cx5="http://schemas.microsoft.com/office/drawing/2016/5/11/chartex" xmlns:cx6="http://schemas.microsoft.com/office/drawing/2016/5/12/chartex" xmlns:cx7="http://schemas.microsoft.com/office/drawing/2016/5/13/chartex" xmlns:cx8="http://schemas.microsoft.com/office/drawing/2016/5/14/chartex" xmlns:mc="http://schemas.openxmlformats.org/markup-compatibility/2006" xmlns:aink="http://schemas.microsoft.com/office/drawing/2016/ink" xmlns:am3d="http://schemas.microsoft.com/office/drawing/2017/model3d" xmlns:o="urn:schemas-microsoft-com:office:office" xmlns:oel="http://schemas.microsoft.com/office/2019/extlst" xmlns:r="http://schemas.openxmlformats.org/officeDocument/2006/relationships" xmlns:m="http://schemas.openxmlformats.org/officeDocument/2006/math" xmlns:v="urn:schemas-microsoft-com:vml" xmlns:wp14="http://schemas.microsoft.com/office/word/2010/wordprocessingDrawing" xmlns:wp="http://schemas.openxmlformats.org/drawingml/2006/wordprocessingDrawing" xmlns:w10="urn:schemas-microsoft-com:office:word" xmlns:w="http://schemas.openxmlformats.org/wordprocessingml/2006/main" xmlns:w14="http://schemas.microsoft.com/office/word/2010/wordml" xmlns:w15="http://schemas.microsoft.com/office/word/2012/wordml" xmlns:w16cex="http://schemas.microsoft.com/office/word/2018/wordml/cex" xmlns:w16cid="http://schemas.microsoft.com/office/word/2016/wordml/cid" xmlns:w16="http://schemas.microsoft.com/office/word/2018/wordml" xmlns:w16sdtdh="http://schemas.microsoft.com/office/word/2020/wordml/sdtdatahash" xmlns:w16se="http://schemas.microsoft.com/office/word/2015/wordml/symex" xmlns:wpg="http://schemas.microsoft.com/office/word/2010/wordprocessingGroup" xmlns:wpi="http://schemas.microsoft.com/office/word/2010/wordprocessingInk" xmlns:wne="http://schemas.microsoft.com/office/word/2006/wordml" xmlns:wps="http://schemas.microsoft.com/office/word/2010/wordprocessingShape" mc:Ignorable="w14 w15 w16se w16cid w16 w16cex w16sdtdh wp14">
+<w:ftr xmlns:wpc="http://schemas.microsoft.com/office/word/2010/wordprocessingCanvas" xmlns:cx="http://schemas.microsoft.com/office/drawing/2014/chartex" xmlns:cx1="http://schemas.microsoft.com/office/drawing/2015/9/8/chartex" xmlns:cx2="http://schemas.microsoft.com/office/drawing/2015/10/21/chartex" xmlns:cx3="http://schemas.microsoft.com/office/drawing/2016/5/9/chartex" xmlns:cx4="http://schemas.microsoft.com/office/drawing/2016/5/10/chartex" xmlns:cx5="http://schemas.microsoft.com/office/drawing/2016/5/11/chartex" xmlns:cx6="http://schemas.microsoft.com/office/drawing/2016/5/12/chartex" xmlns:cx7="http://schemas.microsoft.com/office/drawing/2016/5/13/chartex" xmlns:cx8="http://schemas.microsoft.com/office/drawing/2016/5/14/chartex" xmlns:mc="http://schemas.openxmlformats.org/markup-compatibility/2006" xmlns:aink="http://schemas.microsoft.com/office/drawing/2016/ink" xmlns:am3d="http://schemas.microsoft.com/office/drawing/2017/model3d" xmlns:o="urn:schemas-microsoft-com:office:office" xmlns:oel="http://schemas.microsoft.com/office/2019/extlst" xmlns:r="http://schemas.openxmlformats.org/officeDocument/2006/relationships" xmlns:m="http://schemas.openxmlformats.org/officeDocument/2006/math" xmlns:v="urn:schemas-microsoft-com:vml" xmlns:wp14="http://schemas.microsoft.com/office/word/2010/wordprocessingDrawing" xmlns:wp="http://schemas.openxmlformats.org/drawingml/2006/wordprocessingDrawing" xmlns:w10="urn:schemas-microsoft-com:office:word" xmlns:w="http://schemas.openxmlformats.org/wordprocessingml/2006/main" xmlns:w14="http://schemas.microsoft.com/office/word/2010/wordml" xmlns:w15="http://schemas.microsoft.com/office/word/2012/wordml" xmlns:w16cex="http://schemas.microsoft.com/office/word/2018/wordml/cex" xmlns:w16cid="http://schemas.microsoft.com/office/word/2016/wordml/cid" xmlns:w16="http://schemas.microsoft.com/office/word/2018/wordml" xmlns:w16du="http://schemas.microsoft.com/office/word/2023/wordml/word16du" xmlns:w16sdtdh="http://schemas.microsoft.com/office/word/2020/wordml/sdtdatahash" xmlns:w16se="http://schemas.microsoft.com/office/word/2015/wordml/symex" xmlns:wpg="http://schemas.microsoft.com/office/word/2010/wordprocessingGroup" xmlns:wpi="http://schemas.microsoft.com/office/word/2010/wordprocessingInk" xmlns:wne="http://schemas.microsoft.com/office/word/2006/wordml" xmlns:wps="http://schemas.microsoft.com/office/word/2010/wordprocessingShape" mc:Ignorable="w14 w15 w16se w16cid w16 w16cex w16sdtdh w16du wp14">
   <w:p>
     <w:pPr>
       <w:pBdr>
@@ -21769,7 +21276,7 @@
 </file>
 
 <file path=word/footer2.xml><?xml version="1.0" encoding="utf-8"?>
-<w:ftr xmlns:wpc="http://schemas.microsoft.com/office/word/2010/wordprocessingCanvas" xmlns:cx="http://schemas.microsoft.com/office/drawing/2014/chartex" xmlns:cx1="http://schemas.microsoft.com/office/drawing/2015/9/8/chartex" xmlns:cx2="http://schemas.microsoft.com/office/drawing/2015/10/21/chartex" xmlns:cx3="http://schemas.microsoft.com/office/drawing/2016/5/9/chartex" xmlns:cx4="http://schemas.microsoft.com/office/drawing/2016/5/10/chartex" xmlns:cx5="http://schemas.microsoft.com/office/drawing/2016/5/11/chartex" xmlns:cx6="http://schemas.microsoft.com/office/drawing/2016/5/12/chartex" xmlns:cx7="http://schemas.microsoft.com/office/drawing/2016/5/13/chartex" xmlns:cx8="http://schemas.microsoft.com/office/drawing/2016/5/14/chartex" xmlns:mc="http://schemas.openxmlformats.org/markup-compatibility/2006" xmlns:aink="http://schemas.microsoft.com/office/drawing/2016/ink" xmlns:am3d="http://schemas.microsoft.com/office/drawing/2017/model3d" xmlns:o="urn:schemas-microsoft-com:office:office" xmlns:oel="http://schemas.microsoft.com/office/2019/extlst" xmlns:r="http://schemas.openxmlformats.org/officeDocument/2006/relationships" xmlns:m="http://schemas.openxmlformats.org/officeDocument/2006/math" xmlns:v="urn:schemas-microsoft-com:vml" xmlns:wp14="http://schemas.microsoft.com/office/word/2010/wordprocessingDrawing" xmlns:wp="http://schemas.openxmlformats.org/drawingml/2006/wordprocessingDrawing" xmlns:w10="urn:schemas-microsoft-com:office:word" xmlns:w="http://schemas.openxmlformats.org/wordprocessingml/2006/main" xmlns:w14="http://schemas.microsoft.com/office/word/2010/wordml" xmlns:w15="http://schemas.microsoft.com/office/word/2012/wordml" xmlns:w16cex="http://schemas.microsoft.com/office/word/2018/wordml/cex" xmlns:w16cid="http://schemas.microsoft.com/office/word/2016/wordml/cid" xmlns:w16="http://schemas.microsoft.com/office/word/2018/wordml" xmlns:w16sdtdh="http://schemas.microsoft.com/office/word/2020/wordml/sdtdatahash" xmlns:w16se="http://schemas.microsoft.com/office/word/2015/wordml/symex" xmlns:wpg="http://schemas.microsoft.com/office/word/2010/wordprocessingGroup" xmlns:wpi="http://schemas.microsoft.com/office/word/2010/wordprocessingInk" xmlns:wne="http://schemas.microsoft.com/office/word/2006/wordml" xmlns:wps="http://schemas.microsoft.com/office/word/2010/wordprocessingShape" mc:Ignorable="w14 w15 w16se w16cid w16 w16cex w16sdtdh wp14">
+<w:ftr xmlns:wpc="http://schemas.microsoft.com/office/word/2010/wordprocessingCanvas" xmlns:cx="http://schemas.microsoft.com/office/drawing/2014/chartex" xmlns:cx1="http://schemas.microsoft.com/office/drawing/2015/9/8/chartex" xmlns:cx2="http://schemas.microsoft.com/office/drawing/2015/10/21/chartex" xmlns:cx3="http://schemas.microsoft.com/office/drawing/2016/5/9/chartex" xmlns:cx4="http://schemas.microsoft.com/office/drawing/2016/5/10/chartex" xmlns:cx5="http://schemas.microsoft.com/office/drawing/2016/5/11/chartex" xmlns:cx6="http://schemas.microsoft.com/office/drawing/2016/5/12/chartex" xmlns:cx7="http://schemas.microsoft.com/office/drawing/2016/5/13/chartex" xmlns:cx8="http://schemas.microsoft.com/office/drawing/2016/5/14/chartex" xmlns:mc="http://schemas.openxmlformats.org/markup-compatibility/2006" xmlns:aink="http://schemas.microsoft.com/office/drawing/2016/ink" xmlns:am3d="http://schemas.microsoft.com/office/drawing/2017/model3d" xmlns:o="urn:schemas-microsoft-com:office:office" xmlns:oel="http://schemas.microsoft.com/office/2019/extlst" xmlns:r="http://schemas.openxmlformats.org/officeDocument/2006/relationships" xmlns:m="http://schemas.openxmlformats.org/officeDocument/2006/math" xmlns:v="urn:schemas-microsoft-com:vml" xmlns:wp14="http://schemas.microsoft.com/office/word/2010/wordprocessingDrawing" xmlns:wp="http://schemas.openxmlformats.org/drawingml/2006/wordprocessingDrawing" xmlns:w10="urn:schemas-microsoft-com:office:word" xmlns:w="http://schemas.openxmlformats.org/wordprocessingml/2006/main" xmlns:w14="http://schemas.microsoft.com/office/word/2010/wordml" xmlns:w15="http://schemas.microsoft.com/office/word/2012/wordml" xmlns:w16cex="http://schemas.microsoft.com/office/word/2018/wordml/cex" xmlns:w16cid="http://schemas.microsoft.com/office/word/2016/wordml/cid" xmlns:w16="http://schemas.microsoft.com/office/word/2018/wordml" xmlns:w16du="http://schemas.microsoft.com/office/word/2023/wordml/word16du" xmlns:w16sdtdh="http://schemas.microsoft.com/office/word/2020/wordml/sdtdatahash" xmlns:w16se="http://schemas.microsoft.com/office/word/2015/wordml/symex" xmlns:wpg="http://schemas.microsoft.com/office/word/2010/wordprocessingGroup" xmlns:wpi="http://schemas.microsoft.com/office/word/2010/wordprocessingInk" xmlns:wne="http://schemas.microsoft.com/office/word/2006/wordml" xmlns:wps="http://schemas.microsoft.com/office/word/2010/wordprocessingShape" mc:Ignorable="w14 w15 w16se w16cid w16 w16cex w16sdtdh w16du wp14">
   <w:p>
     <w:pPr>
       <w:pBdr>
@@ -21975,7 +21482,7 @@
 </file>
 
 <file path=word/footnotes.xml><?xml version="1.0" encoding="utf-8"?>
-<w:footnotes xmlns:wpc="http://schemas.microsoft.com/office/word/2010/wordprocessingCanvas" xmlns:cx="http://schemas.microsoft.com/office/drawing/2014/chartex" xmlns:cx1="http://schemas.microsoft.com/office/drawing/2015/9/8/chartex" xmlns:cx2="http://schemas.microsoft.com/office/drawing/2015/10/21/chartex" xmlns:cx3="http://schemas.microsoft.com/office/drawing/2016/5/9/chartex" xmlns:cx4="http://schemas.microsoft.com/office/drawing/2016/5/10/chartex" xmlns:cx5="http://schemas.microsoft.com/office/drawing/2016/5/11/chartex" xmlns:cx6="http://schemas.microsoft.com/office/drawing/2016/5/12/chartex" xmlns:cx7="http://schemas.microsoft.com/office/drawing/2016/5/13/chartex" xmlns:cx8="http://schemas.microsoft.com/office/drawing/2016/5/14/chartex" xmlns:mc="http://schemas.openxmlformats.org/markup-compatibility/2006" xmlns:aink="http://schemas.microsoft.com/office/drawing/2016/ink" xmlns:am3d="http://schemas.microsoft.com/office/drawing/2017/model3d" xmlns:o="urn:schemas-microsoft-com:office:office" xmlns:oel="http://schemas.microsoft.com/office/2019/extlst" xmlns:r="http://schemas.openxmlformats.org/officeDocument/2006/relationships" xmlns:m="http://schemas.openxmlformats.org/officeDocument/2006/math" xmlns:v="urn:schemas-microsoft-com:vml" xmlns:wp14="http://schemas.microsoft.com/office/word/2010/wordprocessingDrawing" xmlns:wp="http://schemas.openxmlformats.org/drawingml/2006/wordprocessingDrawing" xmlns:w10="urn:schemas-microsoft-com:office:word" xmlns:w="http://schemas.openxmlformats.org/wordprocessingml/2006/main" xmlns:w14="http://schemas.microsoft.com/office/word/2010/wordml" xmlns:w15="http://schemas.microsoft.com/office/word/2012/wordml" xmlns:w16cex="http://schemas.microsoft.com/office/word/2018/wordml/cex" xmlns:w16cid="http://schemas.microsoft.com/office/word/2016/wordml/cid" xmlns:w16="http://schemas.microsoft.com/office/word/2018/wordml" xmlns:w16sdtdh="http://schemas.microsoft.com/office/word/2020/wordml/sdtdatahash" xmlns:w16se="http://schemas.microsoft.com/office/word/2015/wordml/symex" xmlns:wpg="http://schemas.microsoft.com/office/word/2010/wordprocessingGroup" xmlns:wpi="http://schemas.microsoft.com/office/word/2010/wordprocessingInk" xmlns:wne="http://schemas.microsoft.com/office/word/2006/wordml" xmlns:wps="http://schemas.microsoft.com/office/word/2010/wordprocessingShape" mc:Ignorable="w14 w15 w16se w16cid w16 w16cex w16sdtdh wp14">
+<w:footnotes xmlns:wpc="http://schemas.microsoft.com/office/word/2010/wordprocessingCanvas" xmlns:cx="http://schemas.microsoft.com/office/drawing/2014/chartex" xmlns:cx1="http://schemas.microsoft.com/office/drawing/2015/9/8/chartex" xmlns:cx2="http://schemas.microsoft.com/office/drawing/2015/10/21/chartex" xmlns:cx3="http://schemas.microsoft.com/office/drawing/2016/5/9/chartex" xmlns:cx4="http://schemas.microsoft.com/office/drawing/2016/5/10/chartex" xmlns:cx5="http://schemas.microsoft.com/office/drawing/2016/5/11/chartex" xmlns:cx6="http://schemas.microsoft.com/office/drawing/2016/5/12/chartex" xmlns:cx7="http://schemas.microsoft.com/office/drawing/2016/5/13/chartex" xmlns:cx8="http://schemas.microsoft.com/office/drawing/2016/5/14/chartex" xmlns:mc="http://schemas.openxmlformats.org/markup-compatibility/2006" xmlns:aink="http://schemas.microsoft.com/office/drawing/2016/ink" xmlns:am3d="http://schemas.microsoft.com/office/drawing/2017/model3d" xmlns:o="urn:schemas-microsoft-com:office:office" xmlns:oel="http://schemas.microsoft.com/office/2019/extlst" xmlns:r="http://schemas.openxmlformats.org/officeDocument/2006/relationships" xmlns:m="http://schemas.openxmlformats.org/officeDocument/2006/math" xmlns:v="urn:schemas-microsoft-com:vml" xmlns:wp14="http://schemas.microsoft.com/office/word/2010/wordprocessingDrawing" xmlns:wp="http://schemas.openxmlformats.org/drawingml/2006/wordprocessingDrawing" xmlns:w10="urn:schemas-microsoft-com:office:word" xmlns:w="http://schemas.openxmlformats.org/wordprocessingml/2006/main" xmlns:w14="http://schemas.microsoft.com/office/word/2010/wordml" xmlns:w15="http://schemas.microsoft.com/office/word/2012/wordml" xmlns:w16cex="http://schemas.microsoft.com/office/word/2018/wordml/cex" xmlns:w16cid="http://schemas.microsoft.com/office/word/2016/wordml/cid" xmlns:w16="http://schemas.microsoft.com/office/word/2018/wordml" xmlns:w16du="http://schemas.microsoft.com/office/word/2023/wordml/word16du" xmlns:w16sdtdh="http://schemas.microsoft.com/office/word/2020/wordml/sdtdatahash" xmlns:w16se="http://schemas.microsoft.com/office/word/2015/wordml/symex" xmlns:wpg="http://schemas.microsoft.com/office/word/2010/wordprocessingGroup" xmlns:wpi="http://schemas.microsoft.com/office/word/2010/wordprocessingInk" xmlns:wne="http://schemas.microsoft.com/office/word/2006/wordml" xmlns:wps="http://schemas.microsoft.com/office/word/2010/wordprocessingShape" mc:Ignorable="w14 w15 w16se w16cid w16 w16cex w16sdtdh w16du wp14">
   <w:footnote w:type="separator" w:id="-1">
     <w:p>
       <w:pPr>
@@ -22000,7 +21507,7 @@
 </file>
 
 <file path=word/header1.xml><?xml version="1.0" encoding="utf-8"?>
-<w:hdr xmlns:wpc="http://schemas.microsoft.com/office/word/2010/wordprocessingCanvas" xmlns:cx="http://schemas.microsoft.com/office/drawing/2014/chartex" xmlns:cx1="http://schemas.microsoft.com/office/drawing/2015/9/8/chartex" xmlns:cx2="http://schemas.microsoft.com/office/drawing/2015/10/21/chartex" xmlns:cx3="http://schemas.microsoft.com/office/drawing/2016/5/9/chartex" xmlns:cx4="http://schemas.microsoft.com/office/drawing/2016/5/10/chartex" xmlns:cx5="http://schemas.microsoft.com/office/drawing/2016/5/11/chartex" xmlns:cx6="http://schemas.microsoft.com/office/drawing/2016/5/12/chartex" xmlns:cx7="http://schemas.microsoft.com/office/drawing/2016/5/13/chartex" xmlns:cx8="http://schemas.microsoft.com/office/drawing/2016/5/14/chartex" xmlns:mc="http://schemas.openxmlformats.org/markup-compatibility/2006" xmlns:aink="http://schemas.microsoft.com/office/drawing/2016/ink" xmlns:am3d="http://schemas.microsoft.com/office/drawing/2017/model3d" xmlns:o="urn:schemas-microsoft-com:office:office" xmlns:oel="http://schemas.microsoft.com/office/2019/extlst" xmlns:r="http://schemas.openxmlformats.org/officeDocument/2006/relationships" xmlns:m="http://schemas.openxmlformats.org/officeDocument/2006/math" xmlns:v="urn:schemas-microsoft-com:vml" xmlns:wp14="http://schemas.microsoft.com/office/word/2010/wordprocessingDrawing" xmlns:wp="http://schemas.openxmlformats.org/drawingml/2006/wordprocessingDrawing" xmlns:w10="urn:schemas-microsoft-com:office:word" xmlns:w="http://schemas.openxmlformats.org/wordprocessingml/2006/main" xmlns:w14="http://schemas.microsoft.com/office/word/2010/wordml" xmlns:w15="http://schemas.microsoft.com/office/word/2012/wordml" xmlns:w16cex="http://schemas.microsoft.com/office/word/2018/wordml/cex" xmlns:w16cid="http://schemas.microsoft.com/office/word/2016/wordml/cid" xmlns:w16="http://schemas.microsoft.com/office/word/2018/wordml" xmlns:w16sdtdh="http://schemas.microsoft.com/office/word/2020/wordml/sdtdatahash" xmlns:w16se="http://schemas.microsoft.com/office/word/2015/wordml/symex" xmlns:wpg="http://schemas.microsoft.com/office/word/2010/wordprocessingGroup" xmlns:wpi="http://schemas.microsoft.com/office/word/2010/wordprocessingInk" xmlns:wne="http://schemas.microsoft.com/office/word/2006/wordml" xmlns:wps="http://schemas.microsoft.com/office/word/2010/wordprocessingShape" mc:Ignorable="w14 w15 w16se w16cid w16 w16cex w16sdtdh wp14">
+<w:hdr xmlns:wpc="http://schemas.microsoft.com/office/word/2010/wordprocessingCanvas" xmlns:cx="http://schemas.microsoft.com/office/drawing/2014/chartex" xmlns:cx1="http://schemas.microsoft.com/office/drawing/2015/9/8/chartex" xmlns:cx2="http://schemas.microsoft.com/office/drawing/2015/10/21/chartex" xmlns:cx3="http://schemas.microsoft.com/office/drawing/2016/5/9/chartex" xmlns:cx4="http://schemas.microsoft.com/office/drawing/2016/5/10/chartex" xmlns:cx5="http://schemas.microsoft.com/office/drawing/2016/5/11/chartex" xmlns:cx6="http://schemas.microsoft.com/office/drawing/2016/5/12/chartex" xmlns:cx7="http://schemas.microsoft.com/office/drawing/2016/5/13/chartex" xmlns:cx8="http://schemas.microsoft.com/office/drawing/2016/5/14/chartex" xmlns:mc="http://schemas.openxmlformats.org/markup-compatibility/2006" xmlns:aink="http://schemas.microsoft.com/office/drawing/2016/ink" xmlns:am3d="http://schemas.microsoft.com/office/drawing/2017/model3d" xmlns:o="urn:schemas-microsoft-com:office:office" xmlns:oel="http://schemas.microsoft.com/office/2019/extlst" xmlns:r="http://schemas.openxmlformats.org/officeDocument/2006/relationships" xmlns:m="http://schemas.openxmlformats.org/officeDocument/2006/math" xmlns:v="urn:schemas-microsoft-com:vml" xmlns:wp14="http://schemas.microsoft.com/office/word/2010/wordprocessingDrawing" xmlns:wp="http://schemas.openxmlformats.org/drawingml/2006/wordprocessingDrawing" xmlns:w10="urn:schemas-microsoft-com:office:word" xmlns:w="http://schemas.openxmlformats.org/wordprocessingml/2006/main" xmlns:w14="http://schemas.microsoft.com/office/word/2010/wordml" xmlns:w15="http://schemas.microsoft.com/office/word/2012/wordml" xmlns:w16cex="http://schemas.microsoft.com/office/word/2018/wordml/cex" xmlns:w16cid="http://schemas.microsoft.com/office/word/2016/wordml/cid" xmlns:w16="http://schemas.microsoft.com/office/word/2018/wordml" xmlns:w16du="http://schemas.microsoft.com/office/word/2023/wordml/word16du" xmlns:w16sdtdh="http://schemas.microsoft.com/office/word/2020/wordml/sdtdatahash" xmlns:w16se="http://schemas.microsoft.com/office/word/2015/wordml/symex" xmlns:wpg="http://schemas.microsoft.com/office/word/2010/wordprocessingGroup" xmlns:wpi="http://schemas.microsoft.com/office/word/2010/wordprocessingInk" xmlns:wne="http://schemas.microsoft.com/office/word/2006/wordml" xmlns:wps="http://schemas.microsoft.com/office/word/2010/wordprocessingShape" mc:Ignorable="w14 w15 w16se w16cid w16 w16cex w16sdtdh w16du wp14">
   <w:p>
     <w:pPr>
       <w:pStyle w:val="Header"/>
@@ -22021,7 +21528,7 @@
 </file>
 
 <file path=word/header2.xml><?xml version="1.0" encoding="utf-8"?>
-<w:hdr xmlns:wpc="http://schemas.microsoft.com/office/word/2010/wordprocessingCanvas" xmlns:cx="http://schemas.microsoft.com/office/drawing/2014/chartex" xmlns:cx1="http://schemas.microsoft.com/office/drawing/2015/9/8/chartex" xmlns:cx2="http://schemas.microsoft.com/office/drawing/2015/10/21/chartex" xmlns:cx3="http://schemas.microsoft.com/office/drawing/2016/5/9/chartex" xmlns:cx4="http://schemas.microsoft.com/office/drawing/2016/5/10/chartex" xmlns:cx5="http://schemas.microsoft.com/office/drawing/2016/5/11/chartex" xmlns:cx6="http://schemas.microsoft.com/office/drawing/2016/5/12/chartex" xmlns:cx7="http://schemas.microsoft.com/office/drawing/2016/5/13/chartex" xmlns:cx8="http://schemas.microsoft.com/office/drawing/2016/5/14/chartex" xmlns:mc="http://schemas.openxmlformats.org/markup-compatibility/2006" xmlns:aink="http://schemas.microsoft.com/office/drawing/2016/ink" xmlns:am3d="http://schemas.microsoft.com/office/drawing/2017/model3d" xmlns:o="urn:schemas-microsoft-com:office:office" xmlns:oel="http://schemas.microsoft.com/office/2019/extlst" xmlns:r="http://schemas.openxmlformats.org/officeDocument/2006/relationships" xmlns:m="http://schemas.openxmlformats.org/officeDocument/2006/math" xmlns:v="urn:schemas-microsoft-com:vml" xmlns:wp14="http://schemas.microsoft.com/office/word/2010/wordprocessingDrawing" xmlns:wp="http://schemas.openxmlformats.org/drawingml/2006/wordprocessingDrawing" xmlns:w10="urn:schemas-microsoft-com:office:word" xmlns:w="http://schemas.openxmlformats.org/wordprocessingml/2006/main" xmlns:w14="http://schemas.microsoft.com/office/word/2010/wordml" xmlns:w15="http://schemas.microsoft.com/office/word/2012/wordml" xmlns:w16cex="http://schemas.microsoft.com/office/word/2018/wordml/cex" xmlns:w16cid="http://schemas.microsoft.com/office/word/2016/wordml/cid" xmlns:w16="http://schemas.microsoft.com/office/word/2018/wordml" xmlns:w16sdtdh="http://schemas.microsoft.com/office/word/2020/wordml/sdtdatahash" xmlns:w16se="http://schemas.microsoft.com/office/word/2015/wordml/symex" xmlns:wpg="http://schemas.microsoft.com/office/word/2010/wordprocessingGroup" xmlns:wpi="http://schemas.microsoft.com/office/word/2010/wordprocessingInk" xmlns:wne="http://schemas.microsoft.com/office/word/2006/wordml" xmlns:wps="http://schemas.microsoft.com/office/word/2010/wordprocessingShape" mc:Ignorable="w14 w15 w16se w16cid w16 w16cex w16sdtdh wp14">
+<w:hdr xmlns:wpc="http://schemas.microsoft.com/office/word/2010/wordprocessingCanvas" xmlns:cx="http://schemas.microsoft.com/office/drawing/2014/chartex" xmlns:cx1="http://schemas.microsoft.com/office/drawing/2015/9/8/chartex" xmlns:cx2="http://schemas.microsoft.com/office/drawing/2015/10/21/chartex" xmlns:cx3="http://schemas.microsoft.com/office/drawing/2016/5/9/chartex" xmlns:cx4="http://schemas.microsoft.com/office/drawing/2016/5/10/chartex" xmlns:cx5="http://schemas.microsoft.com/office/drawing/2016/5/11/chartex" xmlns:cx6="http://schemas.microsoft.com/office/drawing/2016/5/12/chartex" xmlns:cx7="http://schemas.microsoft.com/office/drawing/2016/5/13/chartex" xmlns:cx8="http://schemas.microsoft.com/office/drawing/2016/5/14/chartex" xmlns:mc="http://schemas.openxmlformats.org/markup-compatibility/2006" xmlns:aink="http://schemas.microsoft.com/office/drawing/2016/ink" xmlns:am3d="http://schemas.microsoft.com/office/drawing/2017/model3d" xmlns:o="urn:schemas-microsoft-com:office:office" xmlns:oel="http://schemas.microsoft.com/office/2019/extlst" xmlns:r="http://schemas.openxmlformats.org/officeDocument/2006/relationships" xmlns:m="http://schemas.openxmlformats.org/officeDocument/2006/math" xmlns:v="urn:schemas-microsoft-com:vml" xmlns:wp14="http://schemas.microsoft.com/office/word/2010/wordprocessingDrawing" xmlns:wp="http://schemas.openxmlformats.org/drawingml/2006/wordprocessingDrawing" xmlns:w10="urn:schemas-microsoft-com:office:word" xmlns:w="http://schemas.openxmlformats.org/wordprocessingml/2006/main" xmlns:w14="http://schemas.microsoft.com/office/word/2010/wordml" xmlns:w15="http://schemas.microsoft.com/office/word/2012/wordml" xmlns:w16cex="http://schemas.microsoft.com/office/word/2018/wordml/cex" xmlns:w16cid="http://schemas.microsoft.com/office/word/2016/wordml/cid" xmlns:w16="http://schemas.microsoft.com/office/word/2018/wordml" xmlns:w16du="http://schemas.microsoft.com/office/word/2023/wordml/word16du" xmlns:w16sdtdh="http://schemas.microsoft.com/office/word/2020/wordml/sdtdatahash" xmlns:w16se="http://schemas.microsoft.com/office/word/2015/wordml/symex" xmlns:wpg="http://schemas.microsoft.com/office/word/2010/wordprocessingGroup" xmlns:wpi="http://schemas.microsoft.com/office/word/2010/wordprocessingInk" xmlns:wne="http://schemas.microsoft.com/office/word/2006/wordml" xmlns:wps="http://schemas.microsoft.com/office/word/2010/wordprocessingShape" mc:Ignorable="w14 w15 w16se w16cid w16 w16cex w16sdtdh w16du wp14">
   <w:p>
     <w:pPr>
       <w:pStyle w:val="Header"/>
@@ -22034,7 +21541,7 @@
 </file>
 
 <file path=word/styles.xml><?xml version="1.0" encoding="utf-8"?>
-<w:styles xmlns:mc="http://schemas.openxmlformats.org/markup-compatibility/2006" xmlns:r="http://schemas.openxmlformats.org/officeDocument/2006/relationships" xmlns:w="http://schemas.openxmlformats.org/wordprocessingml/2006/main" xmlns:w14="http://schemas.microsoft.com/office/word/2010/wordml" xmlns:w15="http://schemas.microsoft.com/office/word/2012/wordml" xmlns:w16cex="http://schemas.microsoft.com/office/word/2018/wordml/cex" xmlns:w16cid="http://schemas.microsoft.com/office/word/2016/wordml/cid" xmlns:w16="http://schemas.microsoft.com/office/word/2018/wordml" xmlns:w16sdtdh="http://schemas.microsoft.com/office/word/2020/wordml/sdtdatahash" xmlns:w16se="http://schemas.microsoft.com/office/word/2015/wordml/symex" mc:Ignorable="w14 w15 w16se w16cid w16 w16cex w16sdtdh">
+<w:styles xmlns:mc="http://schemas.openxmlformats.org/markup-compatibility/2006" xmlns:r="http://schemas.openxmlformats.org/officeDocument/2006/relationships" xmlns:w="http://schemas.openxmlformats.org/wordprocessingml/2006/main" xmlns:w14="http://schemas.microsoft.com/office/word/2010/wordml" xmlns:w15="http://schemas.microsoft.com/office/word/2012/wordml" xmlns:w16cex="http://schemas.microsoft.com/office/word/2018/wordml/cex" xmlns:w16cid="http://schemas.microsoft.com/office/word/2016/wordml/cid" xmlns:w16="http://schemas.microsoft.com/office/word/2018/wordml" xmlns:w16du="http://schemas.microsoft.com/office/word/2023/wordml/word16du" xmlns:w16sdtdh="http://schemas.microsoft.com/office/word/2020/wordml/sdtdatahash" xmlns:w16se="http://schemas.microsoft.com/office/word/2015/wordml/symex" mc:Ignorable="w14 w15 w16se w16cid w16 w16cex w16sdtdh w16du">
   <w:docDefaults>
     <w:rPrDefault>
       <w:rPr>

</xml_diff>